<commit_message>
Restructured file system and reducing file redundancy
</commit_message>
<xml_diff>
--- a/meeting_plan/meet_succeeding_in_research.docx
+++ b/meeting_plan/meet_succeeding_in_research.docx
@@ -394,7 +394,7 @@
         <w:pStyle w:val="FirstParagraph"/>
       </w:pPr>
       <w:r>
-        <w:t xml:space="preserve">I want to talk about the elephant in the room. We the MARC community are grounded in the priciples of maximizing accessing to research careers for URM students. That has been our goal from day one. The events such as the death of george ffloyd, ahmaud arbury, breonna taylor and many other reminds us that there are societal hurdles our students face when they are outside of school. Also, if we listen to the POC in academia we find that their path is similarly laden with racial bias, profiling, a lack of support, and in many cases outright distain.</w:t>
+        <w:t xml:space="preserve">I planned this session to be about your goals, but I want to talk about the elephant in the room. The MARC community is grounded in the principles of maximizing accessing to research careers for URM students. That has been our goal from day one. The death of George Floyd, Ahmaud Arbury, Breonna Taylor and many others reminds us that there are societal hurdles that students of color face when they are outside of this university. Also, if we listen to the POC in academia we find that their path is similarly laden with racial bias, profiling, a lack of support, and in many cases outright distain for the position that they have worked hard to attain.</w:t>
       </w:r>
     </w:p>
     <w:p>
@@ -402,7 +402,25 @@
         <w:pStyle w:val="BodyText"/>
       </w:pPr>
       <w:r>
-        <w:t xml:space="preserve">COVID-19 and valid and ongoing protests in support of BLM have created difficult circumstances and conversations. I do not want to shy away from those coversations. I would like you all to feel comfortable in this community sharing your thoughts, concerns, and wants. That is to say this is a place were we respect the thoughts and ideas of other fully.</w:t>
+        <w:t xml:space="preserve">COVID-19 and protests in support of BLM have created spaces where we need to have difficult conversations about our health, our safety, and our rights as people and our rights as researchers in STEM. I do not want to shy away from those coversations. I would like you all to feel comfortable in this community sharing your thoughts, concerns, and wants. That is to say this is a place were we respect the thoughts and ideas of other fully. We can take as much time as we need to discuss because what we are doing for research is changing rapidly, but we can always develop and discuss</w:t>
+      </w:r>
+      <w:r>
+        <w:t xml:space="preserve"> </w:t>
+      </w:r>
+      <w:r>
+        <w:t xml:space="preserve">“</w:t>
+      </w:r>
+      <w:r>
+        <w:t xml:space="preserve">Why</w:t>
+      </w:r>
+      <w:r>
+        <w:t xml:space="preserve">”</w:t>
+      </w:r>
+      <w:r>
+        <w:t xml:space="preserve"> </w:t>
+      </w:r>
+      <w:r>
+        <w:t xml:space="preserve">we do research, which can motivate, activate, and embolden us to push further than we could before.I want you all to know that I and the MARC coordinator team are here to support you whenever you need it, but right now, if you feel comfortable, I’d like to hear your thoughts and concerns.</w:t>
       </w:r>
     </w:p>
     <w:p>

</xml_diff>

<commit_message>
reflection added and html/doc files updated
</commit_message>
<xml_diff>
--- a/meeting_plan/meet_succeeding_in_research.docx
+++ b/meeting_plan/meet_succeeding_in_research.docx
@@ -428,6 +428,14 @@
         <w:pStyle w:val="BodyText"/>
       </w:pPr>
       <w:r>
+        <w:t xml:space="preserve">Go over Github Readme</w:t>
+      </w:r>
+    </w:p>
+    <w:p>
+      <w:pPr>
+        <w:pStyle w:val="BodyText"/>
+      </w:pPr>
+      <w:r>
         <w:t xml:space="preserve">Questions: What is one thing that you are excited or confident about? What is one thing that you are curious about? What is one thing that you are confused about? (5 minutes to write and think &amp; 15 minutes to share)</w:t>
       </w:r>
     </w:p>
@@ -458,6 +466,26 @@
       </w:pPr>
       <w:r>
         <w:t xml:space="preserve">List 3 research goals for this summer. 6 minutes to develop, 8 minutes to discuss</w:t>
+      </w:r>
+    </w:p>
+    <w:p>
+      <w:pPr>
+        <w:pStyle w:val="BodyText"/>
+      </w:pPr>
+      <w:r>
+        <w:t xml:space="preserve">Time management</w:t>
+      </w:r>
+      <w:r>
+        <w:t xml:space="preserve"> </w:t>
+      </w:r>
+      <w:r>
+        <w:t xml:space="preserve">Reading research papers</w:t>
+      </w:r>
+      <w:r>
+        <w:t xml:space="preserve"> </w:t>
+      </w:r>
+      <w:r>
+        <w:t xml:space="preserve">Outline of project</w:t>
       </w:r>
     </w:p>
     <w:p>
@@ -1091,6 +1119,14 @@
         <w:pStyle w:val="BodyText"/>
       </w:pPr>
       <w:r>
+        <w:t xml:space="preserve">I felt that the time we took in the beginning for the trainees to talk about their concerns or thoughts was good. I am not sure if I approached that in a good way, but it seemed to allow some of them to talk thorugh these issues with other. I hope it also showed that we are a community that is invested in their dialouge. I also felt that the goal setting excercise went well. For them to articulate their goals and share them with the group is good. This way they can hold each other accountable. The section on SMART goals allowed Avery and Tyrus to advise and explain some of their own knowledge. We were also able to hear about how Dr. Dewsbury approaches goal setting which was enlightening too.</w:t>
+      </w:r>
+    </w:p>
+    <w:p>
+      <w:pPr>
+        <w:pStyle w:val="BodyText"/>
+      </w:pPr>
+      <w:r>
         <w:rPr>
           <w:b/>
         </w:rPr>
@@ -1102,6 +1138,14 @@
         <w:pStyle w:val="BodyText"/>
       </w:pPr>
       <w:r>
+        <w:t xml:space="preserve">I was able to walk through the github site with the trainees. We covered the readme/syllabus, the deliverables folder, schedule, and the deliverables themselves. I provided ample time to discuss any questions of which I know there will be more. There were questions on the research planning guide which I will continue to clarify as I move forward. I will also be checking in with them next week on how they have reflected on their goals and transitioned them to SMART goals.</w:t>
+      </w:r>
+    </w:p>
+    <w:p>
+      <w:pPr>
+        <w:pStyle w:val="BodyText"/>
+      </w:pPr>
+      <w:r>
         <w:rPr>
           <w:b/>
         </w:rPr>
@@ -1113,6 +1157,14 @@
         <w:pStyle w:val="BodyText"/>
       </w:pPr>
       <w:r>
+        <w:t xml:space="preserve">Move more quickly through the github site. This took up a bit of time that we could have spent on goal setting, but I felt as if it was important because this is a new system that they will be using. Many of them are unfamiliar with it. It may be helpful at some point and time to model how I edit documents and push changes to the site.</w:t>
+      </w:r>
+    </w:p>
+    <w:p>
+      <w:pPr>
+        <w:pStyle w:val="BodyText"/>
+      </w:pPr>
+      <w:r>
         <w:rPr>
           <w:b/>
         </w:rPr>
@@ -1124,10 +1176,26 @@
         <w:pStyle w:val="BodyText"/>
       </w:pPr>
       <w:r>
+        <w:t xml:space="preserve">I recommended that trainees begin to work on their early summer reflection, begin to populate the research planning or finding a lab guide, as well as reformat their goal to be SMART.</w:t>
+      </w:r>
+    </w:p>
+    <w:p>
+      <w:pPr>
+        <w:pStyle w:val="BodyText"/>
+      </w:pPr>
+      <w:r>
         <w:rPr>
           <w:b/>
         </w:rPr>
         <w:t xml:space="preserve">5. What are you considering as good use of next week’s session?</w:t>
+      </w:r>
+    </w:p>
+    <w:p>
+      <w:pPr>
+        <w:pStyle w:val="BodyText"/>
+      </w:pPr>
+      <w:r>
+        <w:t xml:space="preserve">We will spend the majority of time focusing on writing abstracts. I will use the CARS model, and abstracts powerpoint to help communicate these ideas. I need to come up with an excercise that will cater to both returning and new MARC trainees when it comes to writing abstracts. Some will have background knowledge, material, and data to write it, others will not. I can have people who dont want to write an abstract review a bad abstract and re-write it.</w:t>
       </w:r>
     </w:p>
     <w:sectPr/>

</xml_diff>